<commit_message>
Added features and improved stuff
</commit_message>
<xml_diff>
--- a/Todo.docx
+++ b/Todo.docx
@@ -6,11 +6,9 @@
       <w:pPr>
         <w:pStyle w:val="berschrift1"/>
       </w:pPr>
-      <w:proofErr w:type="spellStart"/>
       <w:r>
         <w:t>Todo</w:t>
       </w:r>
-      <w:proofErr w:type="spellEnd"/>
     </w:p>
     <w:p>
       <w:pPr>
@@ -28,81 +26,38 @@
         <w:rPr>
           <w:lang w:val="en-US"/>
         </w:rPr>
-        <w:t xml:space="preserve">Actions including </w:t>
-      </w:r>
-      <w:proofErr w:type="spellStart"/>
-      <w:r>
-        <w:rPr>
-          <w:lang w:val="en-US"/>
-        </w:rPr>
-        <w:t>Datastructure</w:t>
-      </w:r>
-      <w:proofErr w:type="spellEnd"/>
-      <w:r>
-        <w:rPr>
-          <w:lang w:val="en-US"/>
-        </w:rPr>
-        <w:t xml:space="preserve"> and Parser for </w:t>
-      </w:r>
-      <w:proofErr w:type="spellStart"/>
-      <w:r>
-        <w:rPr>
-          <w:lang w:val="en-US"/>
-        </w:rPr>
-        <w:t>datatransfer</w:t>
-      </w:r>
-      <w:proofErr w:type="spellEnd"/>
-    </w:p>
-    <w:p>
-      <w:pPr>
-        <w:rPr>
-          <w:lang w:val="en-US"/>
-        </w:rPr>
-      </w:pPr>
-      <w:r>
-        <w:rPr>
-          <w:lang w:val="en-US"/>
-        </w:rPr>
-        <w:t>-Add book</w:t>
-      </w:r>
-    </w:p>
-    <w:p>
-      <w:pPr>
-        <w:rPr>
-          <w:lang w:val="en-US"/>
-        </w:rPr>
-      </w:pPr>
-      <w:r>
-        <w:rPr>
-          <w:lang w:val="en-US"/>
-        </w:rPr>
-        <w:t>-modify book</w:t>
-      </w:r>
-    </w:p>
-    <w:p>
-      <w:pPr>
-        <w:rPr>
-          <w:lang w:val="en-US"/>
-        </w:rPr>
-      </w:pPr>
-      <w:r>
-        <w:rPr>
-          <w:lang w:val="en-US"/>
-        </w:rPr>
-        <w:t>-show books</w:t>
-      </w:r>
-    </w:p>
-    <w:p>
-      <w:pPr>
-        <w:rPr>
-          <w:lang w:val="en-US"/>
-        </w:rPr>
-      </w:pPr>
-      <w:r>
-        <w:rPr>
-          <w:lang w:val="en-US"/>
-        </w:rPr>
-        <w:t>-borrow books and mark them</w:t>
+        <w:t>Actions including Datastructure and Parser for datatransfer</w:t>
+      </w:r>
+    </w:p>
+    <w:p>
+      <w:pPr>
+        <w:rPr>
+          <w:lang w:val="en-US"/>
+        </w:rPr>
+      </w:pPr>
+      <w:r>
+        <w:rPr>
+          <w:lang w:val="en-US"/>
+        </w:rPr>
+        <w:t>-show borrowed books</w:t>
+      </w:r>
+      <w:r>
+        <w:rPr>
+          <w:lang w:val="en-US"/>
+        </w:rPr>
+        <w:t xml:space="preserve"> (only </w:t>
+      </w:r>
+      <w:r>
+        <w:rPr>
+          <w:lang w:val="en-US"/>
+        </w:rPr>
+        <w:t>getting User-Class data missing</w:t>
+      </w:r>
+      <w:r>
+        <w:rPr>
+          <w:lang w:val="en-US"/>
+        </w:rPr>
+        <w:t>)</w:t>
       </w:r>
     </w:p>
     <w:p>
@@ -154,6 +109,19 @@
         <w:rPr>
           <w:lang w:val="en-US"/>
         </w:rPr>
+        <w:t>-modify user</w:t>
+      </w:r>
+    </w:p>
+    <w:p>
+      <w:pPr>
+        <w:rPr>
+          <w:lang w:val="en-US"/>
+        </w:rPr>
+      </w:pPr>
+      <w:r>
+        <w:rPr>
+          <w:lang w:val="en-US"/>
+        </w:rPr>
         <w:t>-login</w:t>
       </w:r>
     </w:p>
@@ -207,7 +175,7 @@
         <w:rPr>
           <w:lang w:val="en-US"/>
         </w:rPr>
-        <w:t>-Book</w:t>
+        <w:t>-Book (only check if User exists missing)</w:t>
       </w:r>
     </w:p>
     <w:p>
@@ -247,16 +215,48 @@
         <w:rPr>
           <w:lang w:val="en-US"/>
         </w:rPr>
-        <w:t xml:space="preserve">Create </w:t>
-      </w:r>
-      <w:proofErr w:type="spellStart"/>
-      <w:r>
-        <w:rPr>
-          <w:lang w:val="en-US"/>
-        </w:rPr>
-        <w:t>Userinterface</w:t>
-      </w:r>
-      <w:proofErr w:type="spellEnd"/>
+        <w:t>Create Userinterface</w:t>
+      </w:r>
+    </w:p>
+    <w:p>
+      <w:pPr>
+        <w:pStyle w:val="Untertitel"/>
+        <w:rPr>
+          <w:lang w:val="en-US"/>
+        </w:rPr>
+      </w:pPr>
+      <w:r>
+        <w:rPr>
+          <w:lang w:val="en-US"/>
+        </w:rPr>
+        <w:t>Action processing (creating objects, calling and processing functions depending on Action</w:t>
+      </w:r>
+      <w:r>
+        <w:rPr>
+          <w:lang w:val="en-US"/>
+        </w:rPr>
+        <w:t>, especially check if connected user is allowed to use action</w:t>
+      </w:r>
+      <w:r>
+        <w:rPr>
+          <w:lang w:val="en-US"/>
+        </w:rPr>
+        <w:t>)</w:t>
+      </w:r>
+    </w:p>
+    <w:p>
+      <w:pPr>
+        <w:pStyle w:val="Untertitel"/>
+        <w:rPr>
+          <w:lang w:val="en-US"/>
+        </w:rPr>
+      </w:pPr>
+      <w:r>
+        <w:rPr>
+          <w:lang w:val="en-US"/>
+        </w:rPr>
+        <w:t>Unit-Testing</w:t>
+      </w:r>
     </w:p>
     <w:p>
       <w:pPr>

</xml_diff>